<commit_message>
Reports being peer reviewet
</commit_message>
<xml_diff>
--- a/Rapport resourcer/Logbog.docx
+++ b/Rapport resourcer/Logbog.docx
@@ -4,39 +4,90 @@
   <w:body>
     <w:p>
       <w:pPr>
-        <w:pStyle w:val="Heading1"/>
-      </w:pPr>
-      <w:r>
+        <w:spacing w:after="0"/>
+        <w:rPr>
+          <w:b/>
+          <w:bCs/>
+          <w:sz w:val="40"/>
+          <w:szCs w:val="40"/>
+        </w:rPr>
+      </w:pPr>
+      <w:bookmarkStart w:id="0" w:name="_Hlk100732267"/>
+      <w:r>
+        <w:rPr>
+          <w:b/>
+          <w:bCs/>
+          <w:sz w:val="40"/>
+          <w:szCs w:val="40"/>
+        </w:rPr>
         <w:t>Logbog</w:t>
       </w:r>
     </w:p>
     <w:p>
       <w:pPr>
-        <w:pStyle w:val="Heading2"/>
-      </w:pPr>
-      <w:r>
+        <w:spacing w:line="360" w:lineRule="auto"/>
+      </w:pPr>
+    </w:p>
+    <w:p>
+      <w:pPr>
+        <w:spacing w:after="0"/>
+        <w:rPr>
+          <w:b/>
+          <w:bCs/>
+          <w:sz w:val="32"/>
+          <w:szCs w:val="32"/>
+        </w:rPr>
+      </w:pPr>
+      <w:r>
+        <w:rPr>
+          <w:b/>
+          <w:bCs/>
+          <w:sz w:val="32"/>
+          <w:szCs w:val="32"/>
+        </w:rPr>
         <w:t>Uge 1</w:t>
       </w:r>
     </w:p>
     <w:p>
       <w:pPr>
-        <w:pStyle w:val="Heading3"/>
-      </w:pPr>
-      <w:r>
+        <w:spacing w:after="0"/>
+        <w:rPr>
+          <w:b/>
+          <w:bCs/>
+          <w:sz w:val="24"/>
+          <w:szCs w:val="24"/>
+        </w:rPr>
+      </w:pPr>
+      <w:r>
+        <w:rPr>
+          <w:b/>
+          <w:bCs/>
+          <w:sz w:val="24"/>
+          <w:szCs w:val="24"/>
+        </w:rPr>
         <w:t>Mandag, 21. marts</w:t>
       </w:r>
     </w:p>
     <w:p>
+      <w:pPr>
+        <w:spacing w:line="360" w:lineRule="auto"/>
+      </w:pPr>
       <w:r>
         <w:t>Opstart til svendeprøve. Ud over praktisk information har vi arbejdet med Case beskrivelse, problemformulering, og tidsplan.</w:t>
       </w:r>
     </w:p>
     <w:p>
+      <w:pPr>
+        <w:spacing w:line="360" w:lineRule="auto"/>
+      </w:pPr>
       <w:r>
         <w:t>Over middag gik mest med information fra Dansk Metal.</w:t>
       </w:r>
     </w:p>
     <w:p>
+      <w:pPr>
+        <w:spacing w:line="360" w:lineRule="auto"/>
+      </w:pPr>
       <w:r>
         <w:t xml:space="preserve">Arbejdssted: Skolen, lokale </w:t>
       </w:r>
@@ -45,29 +96,56 @@
       </w:r>
     </w:p>
     <w:p>
+      <w:pPr>
+        <w:spacing w:line="360" w:lineRule="auto"/>
+      </w:pPr>
       <w:r>
         <w:t>Arbejdstimer: 6 (2 timers Dansk Metal besøg medregnet, da deltagelse var obligatorisk).</w:t>
       </w:r>
     </w:p>
     <w:p>
       <w:pPr>
-        <w:pStyle w:val="Heading3"/>
-      </w:pPr>
-      <w:r>
+        <w:spacing w:after="0"/>
+        <w:rPr>
+          <w:b/>
+          <w:bCs/>
+          <w:sz w:val="24"/>
+          <w:szCs w:val="24"/>
+        </w:rPr>
+      </w:pPr>
+      <w:r>
+        <w:rPr>
+          <w:b/>
+          <w:bCs/>
+          <w:sz w:val="24"/>
+          <w:szCs w:val="24"/>
+        </w:rPr>
         <w:t xml:space="preserve">Tirsdag, 22. </w:t>
       </w:r>
       <w:proofErr w:type="gramStart"/>
       <w:r>
+        <w:rPr>
+          <w:b/>
+          <w:bCs/>
+          <w:sz w:val="24"/>
+          <w:szCs w:val="24"/>
+        </w:rPr>
         <w:t>Marts</w:t>
       </w:r>
       <w:proofErr w:type="gramEnd"/>
     </w:p>
     <w:p>
+      <w:pPr>
+        <w:spacing w:line="360" w:lineRule="auto"/>
+      </w:pPr>
       <w:r>
         <w:t>I dag startede jeg med lige at kigge min tidsplan igennem, og gik ellers i gang med at skrive kravspecifikation.</w:t>
       </w:r>
     </w:p>
     <w:p>
+      <w:pPr>
+        <w:spacing w:line="360" w:lineRule="auto"/>
+      </w:pPr>
       <w:r>
         <w:t xml:space="preserve">Jeg kom også i gang med mit API, og fik sat en database op derigennem med </w:t>
       </w:r>
@@ -89,6 +167,9 @@
       </w:r>
     </w:p>
     <w:p>
+      <w:pPr>
+        <w:spacing w:line="360" w:lineRule="auto"/>
+      </w:pPr>
       <w:r>
         <w:t xml:space="preserve">Sidst på dagen gik jeg tilbage til min </w:t>
       </w:r>
@@ -102,24 +183,45 @@
       </w:r>
     </w:p>
     <w:p>
+      <w:pPr>
+        <w:spacing w:line="360" w:lineRule="auto"/>
+      </w:pPr>
       <w:r>
         <w:t>Arbejdssted: Hjemme, Bjerringbro.</w:t>
       </w:r>
     </w:p>
     <w:p>
+      <w:pPr>
+        <w:spacing w:line="360" w:lineRule="auto"/>
+      </w:pPr>
       <w:r>
         <w:t>Arbejdstimer: 6:25 - 14. Minus frokost bliver det omkring 7.</w:t>
       </w:r>
     </w:p>
     <w:p>
       <w:pPr>
-        <w:pStyle w:val="Heading3"/>
-      </w:pPr>
-      <w:r>
+        <w:spacing w:after="0"/>
+        <w:rPr>
+          <w:b/>
+          <w:bCs/>
+          <w:sz w:val="24"/>
+          <w:szCs w:val="24"/>
+        </w:rPr>
+      </w:pPr>
+      <w:r>
+        <w:rPr>
+          <w:b/>
+          <w:bCs/>
+          <w:sz w:val="24"/>
+          <w:szCs w:val="24"/>
+        </w:rPr>
         <w:t>Onsdag, 23. marts</w:t>
       </w:r>
     </w:p>
     <w:p>
+      <w:pPr>
+        <w:spacing w:line="360" w:lineRule="auto"/>
+      </w:pPr>
       <w:r>
         <w:t>I dag arbejde</w:t>
       </w:r>
@@ -131,11 +233,17 @@
       </w:r>
     </w:p>
     <w:p>
+      <w:pPr>
+        <w:spacing w:line="360" w:lineRule="auto"/>
+      </w:pPr>
       <w:r>
         <w:t>Ud over at arbejde med dem, fik jeg kigget mere på min kravspecifikation, og ellers startet med at sætte min PWA op.</w:t>
       </w:r>
     </w:p>
     <w:p>
+      <w:pPr>
+        <w:spacing w:line="360" w:lineRule="auto"/>
+      </w:pPr>
       <w:r>
         <w:t xml:space="preserve">Arbejdssted: Skolen, lokale </w:t>
       </w:r>
@@ -144,19 +252,37 @@
       </w:r>
     </w:p>
     <w:p>
+      <w:pPr>
+        <w:spacing w:line="360" w:lineRule="auto"/>
+      </w:pPr>
       <w:r>
         <w:t>Arbejdstimer: 6.</w:t>
       </w:r>
     </w:p>
     <w:p>
       <w:pPr>
-        <w:pStyle w:val="Heading3"/>
-      </w:pPr>
-      <w:r>
+        <w:spacing w:after="0"/>
+        <w:rPr>
+          <w:b/>
+          <w:bCs/>
+          <w:sz w:val="24"/>
+          <w:szCs w:val="24"/>
+        </w:rPr>
+      </w:pPr>
+      <w:r>
+        <w:rPr>
+          <w:b/>
+          <w:bCs/>
+          <w:sz w:val="24"/>
+          <w:szCs w:val="24"/>
+        </w:rPr>
         <w:t>Torsdag, 24. marts</w:t>
       </w:r>
     </w:p>
     <w:p>
+      <w:pPr>
+        <w:spacing w:line="360" w:lineRule="auto"/>
+      </w:pPr>
       <w:r>
         <w:t xml:space="preserve">I dag har jeg arbejdet på at få gjort de API </w:t>
       </w:r>
@@ -237,7 +363,11 @@
       </w:r>
       <w:proofErr w:type="spellEnd"/>
       <w:r>
-        <w:t xml:space="preserve"> der specifikt har med at oprette nye ture og p</w:t>
+        <w:t xml:space="preserve"> der specifikt har med at oprette </w:t>
+      </w:r>
+      <w:r>
+        <w:lastRenderedPageBreak/>
+        <w:t>nye ture og p</w:t>
       </w:r>
       <w:r>
         <w:t>unkter</w:t>
@@ -253,6 +383,9 @@
       </w:r>
     </w:p>
     <w:p>
+      <w:pPr>
+        <w:spacing w:line="360" w:lineRule="auto"/>
+      </w:pPr>
       <w:r>
         <w:t>Efter dette</w:t>
       </w:r>
@@ -278,27 +411,275 @@
       </w:r>
     </w:p>
     <w:p>
+      <w:pPr>
+        <w:spacing w:line="360" w:lineRule="auto"/>
+      </w:pPr>
       <w:r>
         <w:t>Arbejdssted: Hjemme, Bjerringbro.</w:t>
       </w:r>
     </w:p>
     <w:p>
+      <w:pPr>
+        <w:spacing w:line="360" w:lineRule="auto"/>
+      </w:pPr>
       <w:r>
         <w:t>Arbejdstimer: Omkring 7, igen.</w:t>
       </w:r>
     </w:p>
     <w:p>
       <w:pPr>
-        <w:pStyle w:val="Heading3"/>
+        <w:spacing w:after="0"/>
+        <w:rPr>
+          <w:b/>
+          <w:bCs/>
+          <w:sz w:val="24"/>
+          <w:szCs w:val="24"/>
+        </w:rPr>
+      </w:pPr>
+      <w:r>
+        <w:rPr>
+          <w:b/>
+          <w:bCs/>
+          <w:sz w:val="24"/>
+          <w:szCs w:val="24"/>
+        </w:rPr>
+        <w:t>Fredag, 25. marts</w:t>
+      </w:r>
+    </w:p>
+    <w:p>
+      <w:pPr>
+        <w:spacing w:line="360" w:lineRule="auto"/>
+      </w:pPr>
+      <w:r>
+        <w:t xml:space="preserve">I dag har jeg slåsset i timevis med at finde en måde at få min PWA til at kunne arbejde i baggrunden når en telefon er låst. Det lod sig til allersidst gære med en web </w:t>
+      </w:r>
+      <w:proofErr w:type="spellStart"/>
+      <w:r>
+        <w:t>worker</w:t>
+      </w:r>
+      <w:proofErr w:type="spellEnd"/>
+      <w:r>
+        <w:t>, men at finde en der kunne med Vue 3 var en større udfordring.</w:t>
+      </w:r>
+    </w:p>
+    <w:p>
+      <w:pPr>
+        <w:spacing w:line="360" w:lineRule="auto"/>
+      </w:pPr>
+      <w:r>
+        <w:t xml:space="preserve">Ud over det har jeg fået </w:t>
+      </w:r>
+      <w:proofErr w:type="spellStart"/>
+      <w:r>
+        <w:t>Vuex</w:t>
+      </w:r>
+      <w:proofErr w:type="spellEnd"/>
+      <w:r>
+        <w:t xml:space="preserve"> til at virke, så jeg kan finde login </w:t>
+      </w:r>
+      <w:proofErr w:type="spellStart"/>
+      <w:r>
+        <w:t>token</w:t>
+      </w:r>
+      <w:proofErr w:type="spellEnd"/>
+      <w:r>
+        <w:t xml:space="preserve"> fra andre sider og sikre at folk ikke kan kalde </w:t>
+      </w:r>
+      <w:proofErr w:type="spellStart"/>
+      <w:r>
+        <w:t>API’en</w:t>
+      </w:r>
+      <w:proofErr w:type="spellEnd"/>
+      <w:r>
+        <w:t xml:space="preserve"> uden.</w:t>
+      </w:r>
+    </w:p>
+    <w:p>
+      <w:pPr>
+        <w:spacing w:line="360" w:lineRule="auto"/>
+      </w:pPr>
+      <w:r>
+        <w:t>Arbejdssted: Hjemme, Bjerringbro.</w:t>
+      </w:r>
+    </w:p>
+    <w:p>
+      <w:pPr>
+        <w:spacing w:line="360" w:lineRule="auto"/>
+      </w:pPr>
+      <w:r>
+        <w:t xml:space="preserve">Arbejdstimer: lidt over </w:t>
+      </w:r>
+      <w:r>
+        <w:t>8</w:t>
+      </w:r>
+      <w:r>
+        <w:t>.</w:t>
+      </w:r>
+    </w:p>
+    <w:p>
+      <w:pPr>
+        <w:spacing w:after="0"/>
+        <w:rPr>
+          <w:b/>
+          <w:bCs/>
+          <w:sz w:val="24"/>
+          <w:szCs w:val="24"/>
+        </w:rPr>
+      </w:pPr>
+      <w:r>
+        <w:rPr>
+          <w:b/>
+          <w:bCs/>
+          <w:sz w:val="24"/>
+          <w:szCs w:val="24"/>
+        </w:rPr>
+        <w:t>Lørdag, 26. marts</w:t>
+      </w:r>
+    </w:p>
+    <w:p>
+      <w:pPr>
+        <w:spacing w:line="360" w:lineRule="auto"/>
+      </w:pPr>
+      <w:r>
+        <w:t>Prøver at holde weekend, men går lidt til og fra projektet.</w:t>
+      </w:r>
+    </w:p>
+    <w:p>
+      <w:pPr>
+        <w:spacing w:line="360" w:lineRule="auto"/>
+      </w:pPr>
+      <w:r>
+        <w:t xml:space="preserve">Hoppede på i morges for at </w:t>
+      </w:r>
+      <w:proofErr w:type="spellStart"/>
+      <w:r>
+        <w:t>rename</w:t>
+      </w:r>
+      <w:proofErr w:type="spellEnd"/>
+      <w:r>
+        <w:t xml:space="preserve"> en masse ting i mit API jeg ikke havde </w:t>
+      </w:r>
+      <w:proofErr w:type="spellStart"/>
+      <w:r>
+        <w:t>camelcaset</w:t>
+      </w:r>
+      <w:proofErr w:type="spellEnd"/>
+      <w:r>
+        <w:t xml:space="preserve"> til at starte med, fordi det er lang tid siden jeg har programmeret C#.</w:t>
+      </w:r>
+    </w:p>
+    <w:p>
+      <w:pPr>
+        <w:spacing w:line="360" w:lineRule="auto"/>
+      </w:pPr>
+      <w:r>
+        <w:t>Ellers har jeg slåsset med den web-</w:t>
+      </w:r>
+      <w:proofErr w:type="spellStart"/>
+      <w:r>
+        <w:t>worker</w:t>
+      </w:r>
+      <w:proofErr w:type="spellEnd"/>
+      <w:r>
+        <w:t xml:space="preserve"> og prøvet at få den til at ville dø sår jeg vil have den til det.</w:t>
+      </w:r>
+    </w:p>
+    <w:p>
+      <w:pPr>
+        <w:spacing w:line="360" w:lineRule="auto"/>
+      </w:pPr>
+      <w:r>
+        <w:t>Arbejdssted: Hjemme, Bjerringbro.</w:t>
+      </w:r>
+    </w:p>
+    <w:p>
+      <w:pPr>
+        <w:spacing w:line="360" w:lineRule="auto"/>
+      </w:pPr>
+      <w:r>
+        <w:t>Arbejdstimer: Nok omkring 3.</w:t>
+      </w:r>
+    </w:p>
+    <w:p>
+      <w:pPr>
+        <w:spacing w:after="0"/>
+        <w:rPr>
+          <w:b/>
+          <w:bCs/>
+          <w:sz w:val="24"/>
+          <w:szCs w:val="24"/>
+        </w:rPr>
+      </w:pPr>
+      <w:r>
+        <w:rPr>
+          <w:b/>
+          <w:bCs/>
+          <w:sz w:val="24"/>
+          <w:szCs w:val="24"/>
+        </w:rPr>
+        <w:t>Søndag, 27. marts</w:t>
+      </w:r>
+    </w:p>
+    <w:p>
+      <w:pPr>
+        <w:spacing w:line="360" w:lineRule="auto"/>
+      </w:pPr>
+      <w:r>
+        <w:t>Prøvede at holde weekend og berolige mig selv i forhold til at det hele nok skal gå selvom jeg sidder på noget kode der ikke virker.</w:t>
+      </w:r>
+    </w:p>
+    <w:p>
+      <w:pPr>
+        <w:spacing w:line="360" w:lineRule="auto"/>
+      </w:pPr>
+    </w:p>
+    <w:p>
+      <w:pPr>
+        <w:spacing w:after="0"/>
+        <w:rPr>
+          <w:b/>
+          <w:bCs/>
+          <w:sz w:val="32"/>
+          <w:szCs w:val="32"/>
+        </w:rPr>
+      </w:pPr>
+      <w:r>
+        <w:rPr>
+          <w:b/>
+          <w:bCs/>
+          <w:sz w:val="32"/>
+          <w:szCs w:val="32"/>
+        </w:rPr>
+        <w:t>Uge 2</w:t>
+      </w:r>
+    </w:p>
+    <w:p>
+      <w:pPr>
+        <w:spacing w:after="0"/>
+        <w:rPr>
+          <w:b/>
+          <w:bCs/>
+          <w:sz w:val="24"/>
+          <w:szCs w:val="24"/>
+        </w:rPr>
+      </w:pPr>
+      <w:r>
+        <w:rPr>
+          <w:b/>
+          <w:bCs/>
+          <w:sz w:val="24"/>
+          <w:szCs w:val="24"/>
+        </w:rPr>
+        <w:t>Mandag, 28. marts</w:t>
+      </w:r>
+    </w:p>
+    <w:p>
+      <w:pPr>
+        <w:spacing w:line="360" w:lineRule="auto"/>
       </w:pPr>
       <w:r>
         <w:lastRenderedPageBreak/>
-        <w:t>Fredag, 25. marts</w:t>
-      </w:r>
-    </w:p>
-    <w:p>
-      <w:r>
-        <w:t xml:space="preserve">I dag har jeg slåsset i timevis med at finde en måde at få min PWA til at kunne arbejde i baggrunden når en telefon er låst. Det lod sig til allersidst gære med en web </w:t>
+        <w:t>Fik i løbet af de første par timer endelig min web-</w:t>
       </w:r>
       <w:proofErr w:type="spellStart"/>
       <w:r>
@@ -306,49 +687,98 @@
       </w:r>
       <w:proofErr w:type="spellEnd"/>
       <w:r>
-        <w:t>, men at finde en der kunne med Vue 3 var en større udfordring.</w:t>
-      </w:r>
-    </w:p>
-    <w:p>
-      <w:r>
-        <w:t xml:space="preserve">Ud over det har jeg fået </w:t>
-      </w:r>
-      <w:proofErr w:type="spellStart"/>
-      <w:r>
-        <w:t>Vuex</w:t>
-      </w:r>
-      <w:proofErr w:type="spellEnd"/>
-      <w:r>
-        <w:t xml:space="preserve"> til at virke, så jeg kan finde login </w:t>
-      </w:r>
-      <w:proofErr w:type="spellStart"/>
-      <w:r>
-        <w:t>token</w:t>
-      </w:r>
-      <w:proofErr w:type="spellEnd"/>
-      <w:r>
-        <w:t xml:space="preserve"> fra andre sider og sikre at folk ikke kan kalde </w:t>
-      </w:r>
-      <w:proofErr w:type="spellStart"/>
-      <w:r>
-        <w:t>API’en</w:t>
-      </w:r>
-      <w:proofErr w:type="spellEnd"/>
-      <w:r>
-        <w:t xml:space="preserve"> uden.</w:t>
-      </w:r>
-    </w:p>
-    <w:p>
+        <w:t xml:space="preserve"> til at makke ret. Det var ikke den </w:t>
+      </w:r>
+      <w:proofErr w:type="spellStart"/>
+      <w:r>
+        <w:t>den</w:t>
+      </w:r>
+      <w:proofErr w:type="spellEnd"/>
+      <w:r>
+        <w:t xml:space="preserve"> var gal med, men måden jeg fik koordinator på der hele tiden startede nye jobs. Der burde være styr på det nu.</w:t>
+      </w:r>
+    </w:p>
+    <w:p>
+      <w:pPr>
+        <w:spacing w:line="360" w:lineRule="auto"/>
+      </w:pPr>
+      <w:r>
+        <w:t xml:space="preserve">Nu hvor jeg kan indsamle data er jeg gået videre til at skrive mine store metodeafsnit, og planen er at få dem </w:t>
+      </w:r>
+      <w:r>
+        <w:t>mere</w:t>
+      </w:r>
+      <w:r>
+        <w:t xml:space="preserve"> eller mindre færdige i den her uge, så jeg kan vende tilbage til koden og </w:t>
+      </w:r>
+      <w:r>
+        <w:t>får skrevet det der rent faktisk fremviser dataene.</w:t>
+      </w:r>
+    </w:p>
+    <w:p>
+      <w:pPr>
+        <w:spacing w:line="360" w:lineRule="auto"/>
+      </w:pPr>
       <w:r>
         <w:t>Arbejdssted: Hjemme, Bjerringbro.</w:t>
       </w:r>
     </w:p>
     <w:p>
-      <w:r>
-        <w:t xml:space="preserve">Arbejdstimer: lidt over </w:t>
-      </w:r>
-      <w:r>
-        <w:t>8</w:t>
+      <w:pPr>
+        <w:spacing w:line="360" w:lineRule="auto"/>
+      </w:pPr>
+      <w:r>
+        <w:t xml:space="preserve">Arbejdstimer: </w:t>
+      </w:r>
+      <w:r>
+        <w:t>7.</w:t>
+      </w:r>
+    </w:p>
+    <w:p>
+      <w:pPr>
+        <w:spacing w:after="0"/>
+        <w:rPr>
+          <w:b/>
+          <w:bCs/>
+          <w:sz w:val="24"/>
+          <w:szCs w:val="24"/>
+        </w:rPr>
+      </w:pPr>
+      <w:r>
+        <w:rPr>
+          <w:b/>
+          <w:bCs/>
+          <w:sz w:val="24"/>
+          <w:szCs w:val="24"/>
+        </w:rPr>
+        <w:t>Tirsdag, 29. marts</w:t>
+      </w:r>
+    </w:p>
+    <w:p>
+      <w:pPr>
+        <w:spacing w:line="360" w:lineRule="auto"/>
+      </w:pPr>
+      <w:r>
+        <w:t>I dag har jeg brugt dagen på at få langt det meste af mit afsnit om metodevalg i procesrapporten skrevet.</w:t>
+      </w:r>
+    </w:p>
+    <w:p>
+      <w:pPr>
+        <w:spacing w:line="360" w:lineRule="auto"/>
+      </w:pPr>
+      <w:r>
+        <w:t>Arbejdssted: Skolen, lokale C105.</w:t>
+      </w:r>
+    </w:p>
+    <w:p>
+      <w:pPr>
+        <w:spacing w:line="360" w:lineRule="auto"/>
+      </w:pPr>
+      <w:r>
+        <w:t xml:space="preserve">Arbejdstimer: </w:t>
+      </w:r>
+      <w:r>
+        <w:t>6</w:t>
       </w:r>
       <w:r>
         <w:t>.</w:t>
@@ -356,358 +786,299 @@
     </w:p>
     <w:p>
       <w:pPr>
-        <w:pStyle w:val="Heading3"/>
-      </w:pPr>
-      <w:r>
-        <w:t>Lørdag, 26. marts</w:t>
-      </w:r>
-    </w:p>
-    <w:p>
-      <w:r>
-        <w:t>Prøver at holde weekend, men går lidt til og fra projektet.</w:t>
-      </w:r>
-    </w:p>
-    <w:p>
-      <w:r>
-        <w:t xml:space="preserve">Hoppede på i morges for at </w:t>
-      </w:r>
-      <w:proofErr w:type="spellStart"/>
-      <w:r>
-        <w:t>rename</w:t>
-      </w:r>
-      <w:proofErr w:type="spellEnd"/>
-      <w:r>
-        <w:t xml:space="preserve"> en masse ting i mit API jeg ikke havde </w:t>
-      </w:r>
-      <w:proofErr w:type="spellStart"/>
-      <w:r>
-        <w:t>camelcaset</w:t>
-      </w:r>
-      <w:proofErr w:type="spellEnd"/>
-      <w:r>
-        <w:t xml:space="preserve"> til at starte med, fordi det er lang tid siden jeg har programmeret C#.</w:t>
-      </w:r>
-    </w:p>
-    <w:p>
-      <w:r>
-        <w:t>Ellers har jeg slåsset med den web-</w:t>
-      </w:r>
-      <w:proofErr w:type="spellStart"/>
-      <w:r>
-        <w:t>worker</w:t>
-      </w:r>
-      <w:proofErr w:type="spellEnd"/>
-      <w:r>
-        <w:t xml:space="preserve"> og prøvet at få den til at ville dø sår jeg vil have den til det.</w:t>
-      </w:r>
-    </w:p>
-    <w:p>
+        <w:spacing w:after="0"/>
+        <w:rPr>
+          <w:b/>
+          <w:bCs/>
+          <w:sz w:val="24"/>
+          <w:szCs w:val="24"/>
+        </w:rPr>
+      </w:pPr>
+      <w:r>
+        <w:rPr>
+          <w:b/>
+          <w:bCs/>
+          <w:sz w:val="24"/>
+          <w:szCs w:val="24"/>
+        </w:rPr>
+        <w:t>Onsdag, 30. marts</w:t>
+      </w:r>
+    </w:p>
+    <w:p>
+      <w:pPr>
+        <w:spacing w:line="360" w:lineRule="auto"/>
+      </w:pPr>
+      <w:r>
+        <w:t>I dag ville jeg gribe fat i afsnit</w:t>
+      </w:r>
+      <w:r>
+        <w:t>tet</w:t>
+      </w:r>
+      <w:r>
+        <w:t xml:space="preserve"> om mit projekts overordnede arkitektur i produktrapporten, men det viser sig at det er vanskeligt at skrive før det jeg vil skrive om er kodet helt i mål, så jeg fik skrevet det meste, og derefter begyndt at kode de </w:t>
+      </w:r>
+      <w:proofErr w:type="spellStart"/>
+      <w:r>
+        <w:t>endpoints</w:t>
+      </w:r>
+      <w:proofErr w:type="spellEnd"/>
+      <w:r>
+        <w:t xml:space="preserve"> færdige som anden halvdel handlede om.</w:t>
+      </w:r>
+    </w:p>
+    <w:p>
+      <w:pPr>
+        <w:spacing w:line="360" w:lineRule="auto"/>
+      </w:pPr>
+      <w:r>
+        <w:t xml:space="preserve">Nu er mine </w:t>
+      </w:r>
+      <w:proofErr w:type="spellStart"/>
+      <w:r>
+        <w:t>endpoints</w:t>
+      </w:r>
+      <w:proofErr w:type="spellEnd"/>
+      <w:r>
+        <w:t xml:space="preserve"> mere eller mindre færdige, bortset fra noget logik på serversiden, som er mindre vigtigt end at få gjort </w:t>
+      </w:r>
+      <w:proofErr w:type="spellStart"/>
+      <w:r>
+        <w:t>PWA’en</w:t>
+      </w:r>
+      <w:proofErr w:type="spellEnd"/>
+      <w:r>
+        <w:t xml:space="preserve"> i stand til snart også at fremvise noget data.</w:t>
+      </w:r>
+    </w:p>
+    <w:p>
+      <w:pPr>
+        <w:spacing w:line="360" w:lineRule="auto"/>
+      </w:pPr>
       <w:r>
         <w:t>Arbejdssted: Hjemme, Bjerringbro.</w:t>
       </w:r>
     </w:p>
     <w:p>
-      <w:r>
-        <w:t>Arbejdstimer: Nok omkring 3.</w:t>
-      </w:r>
-    </w:p>
-    <w:p>
-      <w:pPr>
-        <w:pStyle w:val="Heading3"/>
-      </w:pPr>
-      <w:r>
-        <w:t>Søndag, 27. marts</w:t>
-      </w:r>
-    </w:p>
-    <w:p>
-      <w:r>
-        <w:t>Prøvede at holde weekend og berolige mig selv i forhold til at det hele nok skal gå selvom jeg sidder på noget kode der ikke virker.</w:t>
-      </w:r>
-    </w:p>
-    <w:p/>
-    <w:p>
-      <w:pPr>
-        <w:pStyle w:val="Heading2"/>
-      </w:pPr>
-      <w:r>
-        <w:t>Uge 2</w:t>
-      </w:r>
-    </w:p>
-    <w:p>
-      <w:pPr>
-        <w:pStyle w:val="Heading3"/>
-      </w:pPr>
-      <w:r>
-        <w:t>Mandag, 28. marts</w:t>
-      </w:r>
-    </w:p>
-    <w:p>
-      <w:r>
-        <w:t>Fik i løbet af de første par timer endelig min web-</w:t>
-      </w:r>
-      <w:proofErr w:type="spellStart"/>
-      <w:r>
-        <w:t>worker</w:t>
-      </w:r>
-      <w:proofErr w:type="spellEnd"/>
-      <w:r>
-        <w:t xml:space="preserve"> til at makke ret. Det var ikke den </w:t>
-      </w:r>
-      <w:proofErr w:type="spellStart"/>
-      <w:r>
-        <w:t>den</w:t>
-      </w:r>
-      <w:proofErr w:type="spellEnd"/>
-      <w:r>
-        <w:t xml:space="preserve"> var gal med, men måden jeg fik koordinator på der hele tiden startede nye jobs. Der burde være styr på det nu.</w:t>
-      </w:r>
-    </w:p>
-    <w:p>
-      <w:r>
-        <w:t xml:space="preserve">Nu hvor jeg kan indsamle data er jeg gået videre til at skrive mine store metodeafsnit, og planen er at få dem </w:t>
-      </w:r>
-      <w:r>
-        <w:t>mere</w:t>
-      </w:r>
-      <w:r>
-        <w:t xml:space="preserve"> eller mindre færdige i den her uge, så jeg kan vende tilbage til koden og </w:t>
-      </w:r>
-      <w:r>
-        <w:t>får skrevet det der rent faktisk fremviser dataene.</w:t>
-      </w:r>
-    </w:p>
-    <w:p>
+      <w:pPr>
+        <w:spacing w:line="360" w:lineRule="auto"/>
+      </w:pPr>
+      <w:r>
+        <w:t>Arbejdstimer: 7.</w:t>
+      </w:r>
+    </w:p>
+    <w:p>
+      <w:pPr>
+        <w:spacing w:after="0"/>
+        <w:rPr>
+          <w:b/>
+          <w:bCs/>
+          <w:sz w:val="24"/>
+          <w:szCs w:val="24"/>
+        </w:rPr>
+      </w:pPr>
+      <w:r>
+        <w:rPr>
+          <w:b/>
+          <w:bCs/>
+          <w:sz w:val="24"/>
+          <w:szCs w:val="24"/>
+        </w:rPr>
+        <w:t>Torsdag, 31. marts</w:t>
+      </w:r>
+    </w:p>
+    <w:p>
+      <w:pPr>
+        <w:spacing w:line="360" w:lineRule="auto"/>
+      </w:pPr>
+      <w:r>
+        <w:t xml:space="preserve">I dag startede jeg med at arbejde på at få gjort det </w:t>
+      </w:r>
+      <w:proofErr w:type="spellStart"/>
+      <w:r>
+        <w:t>endpoint</w:t>
+      </w:r>
+      <w:proofErr w:type="spellEnd"/>
+      <w:r>
+        <w:t xml:space="preserve"> der skal generere data mere færdigt, og gik derefter over til at arbejde på </w:t>
+      </w:r>
+      <w:proofErr w:type="spellStart"/>
+      <w:r>
+        <w:t>PWA’en</w:t>
+      </w:r>
+      <w:proofErr w:type="spellEnd"/>
+      <w:r>
+        <w:t xml:space="preserve"> med visning af en brugers ture.</w:t>
+      </w:r>
+    </w:p>
+    <w:p>
+      <w:pPr>
+        <w:spacing w:line="360" w:lineRule="auto"/>
+      </w:pPr>
+      <w:r>
+        <w:t xml:space="preserve">Man kan nu slette ture fra listen, som så bliver </w:t>
+      </w:r>
+      <w:proofErr w:type="spellStart"/>
+      <w:r>
+        <w:t>flagget</w:t>
+      </w:r>
+      <w:proofErr w:type="spellEnd"/>
+      <w:r>
+        <w:t xml:space="preserve"> som slettede, men ikke rent faktisk slettede i databasen, og man kan få nogen af de statistikker jeg vil kunne vise frem om en given tur. Dagen kulminerede med at jeg fik et kort til at virke på siden for en given tur, så skal jeg have vist turen på selve kortet.</w:t>
+      </w:r>
+    </w:p>
+    <w:p>
+      <w:pPr>
+        <w:spacing w:line="360" w:lineRule="auto"/>
+      </w:pPr>
       <w:r>
         <w:t>Arbejdssted: Hjemme, Bjerringbro.</w:t>
       </w:r>
     </w:p>
     <w:p>
-      <w:r>
-        <w:t xml:space="preserve">Arbejdstimer: </w:t>
-      </w:r>
-      <w:r>
-        <w:t>7.</w:t>
-      </w:r>
-    </w:p>
-    <w:p>
-      <w:pPr>
-        <w:pStyle w:val="Heading3"/>
-      </w:pPr>
-      <w:r>
-        <w:t>Tirsdag, 29. marts</w:t>
-      </w:r>
-    </w:p>
-    <w:p>
-      <w:r>
-        <w:t>I dag har jeg brugt dagen på at få langt det meste af mit afsnit om metodevalg i procesrapporten skrevet.</w:t>
-      </w:r>
-    </w:p>
-    <w:p>
-      <w:r>
-        <w:t>Arbejdssted: Skolen, lokale C105.</w:t>
-      </w:r>
-    </w:p>
-    <w:p>
-      <w:r>
-        <w:t xml:space="preserve">Arbejdstimer: </w:t>
-      </w:r>
-      <w:r>
-        <w:t>6</w:t>
-      </w:r>
-      <w:r>
-        <w:t>.</w:t>
-      </w:r>
-    </w:p>
-    <w:p>
-      <w:pPr>
-        <w:pStyle w:val="Heading3"/>
-      </w:pPr>
-      <w:r>
+      <w:pPr>
+        <w:spacing w:line="360" w:lineRule="auto"/>
+      </w:pPr>
+      <w:r>
+        <w:t>Arbejdstimer: 7.</w:t>
+      </w:r>
+    </w:p>
+    <w:p>
+      <w:pPr>
+        <w:spacing w:after="0"/>
+        <w:rPr>
+          <w:b/>
+          <w:bCs/>
+          <w:sz w:val="24"/>
+          <w:szCs w:val="24"/>
+        </w:rPr>
+      </w:pPr>
+      <w:r>
+        <w:rPr>
+          <w:b/>
+          <w:bCs/>
+          <w:sz w:val="24"/>
+          <w:szCs w:val="24"/>
+        </w:rPr>
         <w:lastRenderedPageBreak/>
-        <w:t>Onsdag, 30. marts</w:t>
-      </w:r>
-    </w:p>
-    <w:p>
-      <w:r>
-        <w:t>I dag ville jeg gribe fat i afsnit</w:t>
-      </w:r>
-      <w:r>
-        <w:t>tet</w:t>
-      </w:r>
-      <w:r>
-        <w:t xml:space="preserve"> om mit projekts overordnede arkitektur i produktrapporten, men det viser sig at det er vanskeligt at skrive før det jeg vil skrive om er kodet helt i mål, så jeg fik skrevet det meste, og derefter begyndt at kode de </w:t>
-      </w:r>
-      <w:proofErr w:type="spellStart"/>
-      <w:r>
-        <w:t>endpoints</w:t>
-      </w:r>
-      <w:proofErr w:type="spellEnd"/>
-      <w:r>
-        <w:t xml:space="preserve"> færdige som anden halvdel handlede om.</w:t>
-      </w:r>
-    </w:p>
-    <w:p>
-      <w:r>
-        <w:t xml:space="preserve">Nu er mine </w:t>
-      </w:r>
-      <w:proofErr w:type="spellStart"/>
-      <w:r>
-        <w:t>endpoints</w:t>
-      </w:r>
-      <w:proofErr w:type="spellEnd"/>
-      <w:r>
-        <w:t xml:space="preserve"> mere eller mindre færdige, bortset fra noget logik på serversiden, som er mindre vigtigt end at få gjort </w:t>
-      </w:r>
-      <w:proofErr w:type="spellStart"/>
-      <w:r>
-        <w:t>PWA’en</w:t>
-      </w:r>
-      <w:proofErr w:type="spellEnd"/>
-      <w:r>
-        <w:t xml:space="preserve"> i stand til snart også at fremvise noget data.</w:t>
-      </w:r>
-    </w:p>
-    <w:p>
+        <w:t>Fredag, 1. april</w:t>
+      </w:r>
+    </w:p>
+    <w:p>
+      <w:pPr>
+        <w:spacing w:line="360" w:lineRule="auto"/>
+      </w:pPr>
+      <w:r>
+        <w:t xml:space="preserve">I dag har jeg fået kortet helt til at virke, og fremvise ruter, samt start og slut punkter. Ydermere har jeg fået </w:t>
+      </w:r>
+      <w:proofErr w:type="spellStart"/>
+      <w:r>
+        <w:t>deployet</w:t>
+      </w:r>
+      <w:proofErr w:type="spellEnd"/>
+      <w:r>
+        <w:t xml:space="preserve"> appen til firebase og kontrolleret at den </w:t>
+      </w:r>
+      <w:proofErr w:type="gramStart"/>
+      <w:r>
+        <w:t>køre</w:t>
+      </w:r>
+      <w:proofErr w:type="gramEnd"/>
+      <w:r>
+        <w:t xml:space="preserve"> tilfredsstillende på telefonen.</w:t>
+      </w:r>
+    </w:p>
+    <w:p>
+      <w:pPr>
+        <w:spacing w:line="360" w:lineRule="auto"/>
+      </w:pPr>
       <w:r>
         <w:t>Arbejdssted: Hjemme, Bjerringbro.</w:t>
       </w:r>
     </w:p>
     <w:p>
+      <w:pPr>
+        <w:spacing w:line="360" w:lineRule="auto"/>
+      </w:pPr>
       <w:r>
         <w:t>Arbejdstimer: 7.</w:t>
       </w:r>
     </w:p>
     <w:p>
       <w:pPr>
-        <w:pStyle w:val="Heading3"/>
-      </w:pPr>
-      <w:r>
-        <w:t>Torsdag, 31. marts</w:t>
-      </w:r>
-    </w:p>
-    <w:p>
-      <w:r>
-        <w:t xml:space="preserve">I dag startede jeg med at arbejde på at få gjort det </w:t>
-      </w:r>
-      <w:proofErr w:type="spellStart"/>
-      <w:r>
-        <w:t>endpoint</w:t>
-      </w:r>
-      <w:proofErr w:type="spellEnd"/>
-      <w:r>
-        <w:t xml:space="preserve"> der skal generere data mere færdigt, og gik derefter over til at arbejde på </w:t>
-      </w:r>
-      <w:proofErr w:type="spellStart"/>
-      <w:r>
-        <w:t>PWA’en</w:t>
-      </w:r>
-      <w:proofErr w:type="spellEnd"/>
-      <w:r>
-        <w:t xml:space="preserve"> med visning af en brugers ture.</w:t>
-      </w:r>
-    </w:p>
-    <w:p>
-      <w:r>
-        <w:t xml:space="preserve">Man kan nu slette ture fra listen, som så bliver </w:t>
-      </w:r>
-      <w:proofErr w:type="spellStart"/>
-      <w:r>
-        <w:t>flagget</w:t>
-      </w:r>
-      <w:proofErr w:type="spellEnd"/>
-      <w:r>
-        <w:t xml:space="preserve"> som slettede, men ikke rent faktisk slettede i databasen, og man kan få nogen af de statistikker jeg vil kunne vise frem om en given tur. Dagen kulminerede med at jeg fik et kort til at virke på siden for en given tur, så skal jeg have vist turen på selve kortet.</w:t>
-      </w:r>
-    </w:p>
-    <w:p>
+        <w:spacing w:after="0"/>
+        <w:rPr>
+          <w:b/>
+          <w:bCs/>
+          <w:sz w:val="24"/>
+          <w:szCs w:val="24"/>
+        </w:rPr>
+      </w:pPr>
+      <w:r>
+        <w:rPr>
+          <w:b/>
+          <w:bCs/>
+          <w:sz w:val="24"/>
+          <w:szCs w:val="24"/>
+        </w:rPr>
+        <w:t>Lørdag, 2. april</w:t>
+      </w:r>
+    </w:p>
+    <w:p>
+      <w:pPr>
+        <w:spacing w:line="360" w:lineRule="auto"/>
+      </w:pPr>
+      <w:r>
+        <w:t>Valgte at bruge dagen på at gennemlæse og rette de tre store teoriafsnit jeg skrev i den foregående uge.</w:t>
+      </w:r>
+    </w:p>
+    <w:p>
+      <w:pPr>
+        <w:spacing w:line="360" w:lineRule="auto"/>
+      </w:pPr>
+      <w:r>
+        <w:t>Ud over dette havde jeg appen med ude at læbe på den første store test, og det gik mindre end ideelt. Tror at topprioritet mandag, eller måske allerede søndag, må blive at få forsendelsen af punkter strømlinet så de ikke kan komme frem i en stor pærevælling.</w:t>
+      </w:r>
+    </w:p>
+    <w:p>
+      <w:pPr>
+        <w:spacing w:line="360" w:lineRule="auto"/>
+      </w:pPr>
       <w:r>
         <w:t>Arbejdssted: Hjemme, Bjerringbro.</w:t>
       </w:r>
     </w:p>
     <w:p>
-      <w:r>
-        <w:t>Arbejdstimer: 7.</w:t>
-      </w:r>
-    </w:p>
-    <w:p>
-      <w:pPr>
-        <w:pStyle w:val="Heading3"/>
-      </w:pPr>
-      <w:r>
-        <w:t>Fredag, 1. april</w:t>
-      </w:r>
-    </w:p>
-    <w:p>
-      <w:r>
-        <w:t xml:space="preserve">I dag har jeg fået kortet helt til at virke, og fremvise ruter, samt start og slut punkter. Ydermere har jeg fået </w:t>
-      </w:r>
-      <w:proofErr w:type="spellStart"/>
-      <w:r>
-        <w:t>deployet</w:t>
-      </w:r>
-      <w:proofErr w:type="spellEnd"/>
-      <w:r>
-        <w:t xml:space="preserve"> appen til firebase og kontrolleret at den </w:t>
-      </w:r>
-      <w:proofErr w:type="gramStart"/>
-      <w:r>
-        <w:t>køre</w:t>
-      </w:r>
-      <w:proofErr w:type="gramEnd"/>
-      <w:r>
-        <w:t xml:space="preserve"> tilfredsstillende på telefonen.</w:t>
-      </w:r>
-    </w:p>
-    <w:p>
-      <w:r>
-        <w:t>Arbejdssted: Hjemme, Bjerringbro.</w:t>
-      </w:r>
-    </w:p>
-    <w:p>
-      <w:r>
-        <w:t>Arbejdstimer: 7.</w:t>
-      </w:r>
-    </w:p>
-    <w:p>
-      <w:pPr>
-        <w:pStyle w:val="Heading3"/>
-      </w:pPr>
-      <w:r>
-        <w:t>Lørdag, 2. april</w:t>
-      </w:r>
-    </w:p>
-    <w:p>
-      <w:r>
-        <w:t>Valgte at bruge dagen på at gennemlæse og rette de tre store teoriafsnit jeg skrev i den foregående uge.</w:t>
-      </w:r>
-    </w:p>
-    <w:p>
-      <w:r>
-        <w:t>Ud over dette havde jeg appen med ude at læbe på den første store test, og det gik mindre end ideelt. Tror at topprioritet mandag, eller måske allerede søndag, må blive at få forsendelsen af punkter strømlinet så de ikke kan komme frem i en stor pærevælling.</w:t>
-      </w:r>
-    </w:p>
-    <w:p>
-      <w:r>
-        <w:t>Arbejdssted: Hjemme, Bjerringbro.</w:t>
-      </w:r>
-    </w:p>
-    <w:p>
+      <w:pPr>
+        <w:spacing w:line="360" w:lineRule="auto"/>
+      </w:pPr>
       <w:r>
         <w:t>Arbejdstimer: 4.</w:t>
       </w:r>
     </w:p>
     <w:p>
       <w:pPr>
-        <w:pStyle w:val="Heading3"/>
-      </w:pPr>
-      <w:r>
+        <w:spacing w:after="0"/>
+        <w:rPr>
+          <w:b/>
+          <w:bCs/>
+          <w:sz w:val="24"/>
+          <w:szCs w:val="24"/>
+        </w:rPr>
+      </w:pPr>
+      <w:r>
+        <w:rPr>
+          <w:b/>
+          <w:bCs/>
+          <w:sz w:val="24"/>
+          <w:szCs w:val="24"/>
+        </w:rPr>
         <w:t>Søndag, 3. april</w:t>
       </w:r>
     </w:p>
     <w:p>
       <w:pPr>
         <w:shd w:val="clear" w:color="auto" w:fill="FFFFFF"/>
-        <w:spacing w:line="285" w:lineRule="atLeast"/>
+        <w:spacing w:line="360" w:lineRule="auto"/>
       </w:pPr>
       <w:r>
         <w:t xml:space="preserve">Jeg kunne ikke dy mig, og jeg måtte have mit system til at virke, så fra morgenstunden af skrev jeg koden der sender koordinator om fra at bruge </w:t>
@@ -868,7 +1239,7 @@
     <w:p>
       <w:pPr>
         <w:shd w:val="clear" w:color="auto" w:fill="FFFFFF"/>
-        <w:spacing w:line="285" w:lineRule="atLeast"/>
+        <w:spacing w:line="360" w:lineRule="auto"/>
       </w:pPr>
       <w:r>
         <w:t xml:space="preserve">Man skulle næsten tro at dem der fandt på de </w:t>
@@ -885,7 +1256,7 @@
     <w:p>
       <w:pPr>
         <w:shd w:val="clear" w:color="auto" w:fill="FFFFFF"/>
-        <w:spacing w:line="285" w:lineRule="atLeast"/>
+        <w:spacing w:line="360" w:lineRule="auto"/>
         <w:rPr>
           <w:rFonts w:ascii="Consolas" w:eastAsia="Times New Roman" w:hAnsi="Consolas" w:cs="Times New Roman"/>
           <w:color w:val="000000"/>
@@ -895,242 +1266,361 @@
         </w:rPr>
       </w:pPr>
       <w:r>
+        <w:t>Min kæreste testede også systemet på en gåtur senere på hendes telefon, som havde haft mærkværdige problemer med systemet i sin tidligere iteration, og det virkede som det skulle med den nye metode.</w:t>
+      </w:r>
+    </w:p>
+    <w:p>
+      <w:pPr>
+        <w:spacing w:line="360" w:lineRule="auto"/>
+      </w:pPr>
+      <w:r>
+        <w:t>Arbejdssted: Hjemme, Bjerringbro.</w:t>
+      </w:r>
+    </w:p>
+    <w:p>
+      <w:pPr>
+        <w:spacing w:line="360" w:lineRule="auto"/>
+      </w:pPr>
+      <w:r>
+        <w:t>Arbejdstimer: 1,5.</w:t>
+      </w:r>
+    </w:p>
+    <w:p>
+      <w:pPr>
+        <w:spacing w:line="360" w:lineRule="auto"/>
+      </w:pPr>
+    </w:p>
+    <w:p>
+      <w:pPr>
+        <w:spacing w:after="0"/>
+        <w:rPr>
+          <w:b/>
+          <w:bCs/>
+          <w:sz w:val="32"/>
+          <w:szCs w:val="32"/>
+        </w:rPr>
+      </w:pPr>
+      <w:r>
+        <w:rPr>
+          <w:b/>
+          <w:bCs/>
+          <w:sz w:val="32"/>
+          <w:szCs w:val="32"/>
+        </w:rPr>
+        <w:t>Uge 3</w:t>
+      </w:r>
+    </w:p>
+    <w:p>
+      <w:pPr>
+        <w:spacing w:after="0"/>
+        <w:rPr>
+          <w:b/>
+          <w:bCs/>
+          <w:sz w:val="24"/>
+          <w:szCs w:val="24"/>
+        </w:rPr>
+      </w:pPr>
+      <w:r>
+        <w:rPr>
+          <w:b/>
+          <w:bCs/>
+          <w:sz w:val="24"/>
+          <w:szCs w:val="24"/>
+        </w:rPr>
+        <w:t>Mandag, 4. april</w:t>
+      </w:r>
+    </w:p>
+    <w:p>
+      <w:pPr>
+        <w:spacing w:line="360" w:lineRule="auto"/>
+      </w:pPr>
+      <w:r>
+        <w:t>I dag har jeg arbejdet på styling af login, registrerings, mine løbeture, og løbetur siderne. Der er stadig en del at komme efter men nu begynder systemet også at ligne noget der kan bruges til noget.</w:t>
+      </w:r>
+    </w:p>
+    <w:p>
+      <w:pPr>
+        <w:spacing w:line="360" w:lineRule="auto"/>
+      </w:pPr>
+      <w:r>
         <w:lastRenderedPageBreak/>
-        <w:t>Min kæreste testede også systemet på en gåtur senere på hendes telefon, som havde haft mærkværdige problemer med systemet i sin tidligere iteration, og det virkede som det skulle med den nye metode.</w:t>
-      </w:r>
-    </w:p>
-    <w:p>
+        <w:t xml:space="preserve">Jeg har også tilføjet funktionalitet til at systemet </w:t>
+      </w:r>
+      <w:proofErr w:type="gramStart"/>
+      <w:r>
+        <w:t>lagre</w:t>
+      </w:r>
+      <w:proofErr w:type="gramEnd"/>
+      <w:r>
+        <w:t xml:space="preserve"> brugerens </w:t>
+      </w:r>
+      <w:proofErr w:type="spellStart"/>
+      <w:r>
+        <w:t>token</w:t>
+      </w:r>
+      <w:proofErr w:type="spellEnd"/>
+      <w:r>
+        <w:t xml:space="preserve"> på tværs af sessioner, så man ikke længere bliver logget ud af at genindlæse siden.</w:t>
+      </w:r>
+    </w:p>
+    <w:p>
+      <w:pPr>
+        <w:spacing w:line="360" w:lineRule="auto"/>
+      </w:pPr>
+      <w:r>
+        <w:t>Det var så sjovt at se stylingen komme på at jeg ikke kunne lægge det fra mig da jeg kom hjem.</w:t>
+      </w:r>
+    </w:p>
+    <w:p>
+      <w:pPr>
+        <w:spacing w:line="360" w:lineRule="auto"/>
+      </w:pPr>
+      <w:r>
+        <w:t xml:space="preserve">Arbejdssted: Skolen, lokale </w:t>
+      </w:r>
+      <w:r>
+        <w:t xml:space="preserve">C116 </w:t>
+      </w:r>
+      <w:r>
+        <w:t>(grundet gulvbehandling i lokale C105)</w:t>
+      </w:r>
+      <w:r>
+        <w:t>, og senere hjemme, Bjerringbro</w:t>
+      </w:r>
+      <w:r>
+        <w:t>.</w:t>
+      </w:r>
+    </w:p>
+    <w:p>
+      <w:pPr>
+        <w:spacing w:line="360" w:lineRule="auto"/>
+      </w:pPr>
+      <w:r>
+        <w:t>Arbejdstimer: 10.</w:t>
+      </w:r>
+    </w:p>
+    <w:p>
+      <w:pPr>
+        <w:spacing w:after="0"/>
+        <w:rPr>
+          <w:b/>
+          <w:bCs/>
+          <w:sz w:val="24"/>
+          <w:szCs w:val="24"/>
+        </w:rPr>
+      </w:pPr>
+      <w:r>
+        <w:rPr>
+          <w:b/>
+          <w:bCs/>
+          <w:sz w:val="24"/>
+          <w:szCs w:val="24"/>
+        </w:rPr>
+        <w:t>Tirsdag, 5. april</w:t>
+      </w:r>
+    </w:p>
+    <w:p>
+      <w:pPr>
+        <w:spacing w:line="360" w:lineRule="auto"/>
+      </w:pPr>
+      <w:r>
+        <w:t xml:space="preserve">I dag har jeg arbejdet på rigtig mange forskellige ting. Det første jeg jorde var at få implementeret </w:t>
+      </w:r>
+      <w:proofErr w:type="spellStart"/>
+      <w:r>
+        <w:t>wakelock</w:t>
+      </w:r>
+      <w:proofErr w:type="spellEnd"/>
+      <w:r>
+        <w:t>, og få skemaer til at virke på appen, som jeg sad og boksede lidt med i går aftes.</w:t>
+      </w:r>
+    </w:p>
+    <w:p>
+      <w:pPr>
+        <w:spacing w:line="360" w:lineRule="auto"/>
+      </w:pPr>
+      <w:r>
+        <w:t>Ydermere har jeg fået stylet siden til at oprette nye løbeture, med kort hvor man kan følge turen mens man løber, samt tid på ens tur.</w:t>
+      </w:r>
+      <w:r>
+        <w:t xml:space="preserve"> </w:t>
+      </w:r>
+      <w:r>
+        <w:t>Ud over det har jeg pillet ved stylingen på mange af de sider jeg</w:t>
+      </w:r>
+      <w:r>
+        <w:t xml:space="preserve"> bearbejdede</w:t>
+      </w:r>
+      <w:r>
+        <w:t xml:space="preserve"> </w:t>
+      </w:r>
+      <w:r>
+        <w:t xml:space="preserve">i </w:t>
+      </w:r>
+      <w:r>
+        <w:t>går, og fået gjort alting mere lækkert</w:t>
+      </w:r>
+      <w:r>
+        <w:t>.</w:t>
+      </w:r>
+    </w:p>
+    <w:p>
+      <w:pPr>
+        <w:spacing w:line="360" w:lineRule="auto"/>
+      </w:pPr>
+      <w:r>
+        <w:t>S</w:t>
+      </w:r>
+      <w:r>
+        <w:t>idst men ikke mindst, har jeg kodet udregningen af gennemsnits hastighed per minut i mit API.</w:t>
+      </w:r>
+    </w:p>
+    <w:p>
+      <w:pPr>
+        <w:spacing w:line="360" w:lineRule="auto"/>
+      </w:pPr>
+      <w:r>
+        <w:t xml:space="preserve">Jeg kunne igen ikke </w:t>
+      </w:r>
+      <w:proofErr w:type="gramStart"/>
+      <w:r>
+        <w:t>ligge</w:t>
+      </w:r>
+      <w:proofErr w:type="gramEnd"/>
+      <w:r>
+        <w:t xml:space="preserve"> arbejdet fra mig i dag, og det blev endnu en sen en.</w:t>
+      </w:r>
+    </w:p>
+    <w:p>
+      <w:pPr>
+        <w:spacing w:line="360" w:lineRule="auto"/>
+      </w:pPr>
       <w:r>
         <w:t>Arbejdssted: Hjemme, Bjerringbro.</w:t>
       </w:r>
     </w:p>
     <w:p>
-      <w:r>
-        <w:t>Arbejdstimer: 1,5.</w:t>
-      </w:r>
-    </w:p>
-    <w:p>
-      <w:pPr>
-        <w:pStyle w:val="Heading2"/>
-      </w:pPr>
-      <w:r>
-        <w:t>Uge 3</w:t>
-      </w:r>
-    </w:p>
-    <w:p>
-      <w:pPr>
-        <w:pStyle w:val="Heading3"/>
-      </w:pPr>
-      <w:r>
-        <w:t>Mandag, 4. april</w:t>
-      </w:r>
-    </w:p>
-    <w:p>
-      <w:r>
-        <w:t>I dag har jeg arbejdet på styling af login, registrerings, mine løbeture, og løbetur siderne. Der er stadig en del at komme efter men nu begynder systemet også at ligne noget der kan bruges til noget.</w:t>
-      </w:r>
-    </w:p>
-    <w:p>
-      <w:r>
-        <w:t xml:space="preserve">Jeg har også tilføjet funktionalitet til at systemet </w:t>
+      <w:pPr>
+        <w:spacing w:line="360" w:lineRule="auto"/>
+      </w:pPr>
+      <w:r>
+        <w:t xml:space="preserve">Arbejdstimer: </w:t>
+      </w:r>
+      <w:r>
+        <w:t>13</w:t>
+      </w:r>
+      <w:r>
+        <w:t>.</w:t>
+      </w:r>
+    </w:p>
+    <w:p>
+      <w:pPr>
+        <w:spacing w:after="0"/>
+        <w:rPr>
+          <w:b/>
+          <w:bCs/>
+          <w:sz w:val="24"/>
+          <w:szCs w:val="24"/>
+        </w:rPr>
+      </w:pPr>
+      <w:r>
+        <w:rPr>
+          <w:b/>
+          <w:bCs/>
+          <w:sz w:val="24"/>
+          <w:szCs w:val="24"/>
+        </w:rPr>
+        <w:t>Onsdag, 6. april</w:t>
+      </w:r>
+    </w:p>
+    <w:p>
+      <w:pPr>
+        <w:spacing w:line="360" w:lineRule="auto"/>
+      </w:pPr>
+      <w:r>
+        <w:t xml:space="preserve">Jeg startede dagen med at få implementeret det sidste skema for gennemsnits hastighed per minut på min app, så nu er den ved at være i hus med funktionalitet, og alt andet jeg kan nå </w:t>
       </w:r>
       <w:proofErr w:type="gramStart"/>
       <w:r>
-        <w:t>lagre</w:t>
+        <w:t>udover</w:t>
       </w:r>
       <w:proofErr w:type="gramEnd"/>
       <w:r>
-        <w:t xml:space="preserve"> brugerens </w:t>
-      </w:r>
-      <w:proofErr w:type="spellStart"/>
-      <w:r>
-        <w:t>token</w:t>
-      </w:r>
-      <w:proofErr w:type="spellEnd"/>
-      <w:r>
-        <w:t xml:space="preserve"> på tværs af sessioner, så man ikke længere bliver logget ud af at genindlæse siden.</w:t>
-      </w:r>
-    </w:p>
-    <w:p>
-      <w:r>
-        <w:t>Det var så sjovt at se stylingen komme på at jeg ikke kunne lægge det fra mig da jeg kom hjem.</w:t>
-      </w:r>
-    </w:p>
-    <w:p>
-      <w:r>
-        <w:t xml:space="preserve">Arbejdssted: Skolen, lokale </w:t>
-      </w:r>
-      <w:r>
-        <w:t xml:space="preserve">C116 </w:t>
-      </w:r>
-      <w:r>
-        <w:t>(grundet gulvbehandling i lokale C105)</w:t>
-      </w:r>
-      <w:r>
-        <w:t>, og senere hjemme, Bjerringbro</w:t>
-      </w:r>
-      <w:r>
-        <w:t>.</w:t>
-      </w:r>
-    </w:p>
-    <w:p>
-      <w:r>
-        <w:t>Arbejdstimer: 10.</w:t>
-      </w:r>
-    </w:p>
-    <w:p>
-      <w:pPr>
-        <w:pStyle w:val="Heading3"/>
-      </w:pPr>
-      <w:r>
-        <w:t>Tirsdag, 5. april</w:t>
-      </w:r>
-    </w:p>
-    <w:p>
-      <w:r>
-        <w:t xml:space="preserve">I dag har jeg arbejdet på rigtig mange forskellige ting. Det første jeg jorde var at få implementeret </w:t>
-      </w:r>
-      <w:proofErr w:type="spellStart"/>
-      <w:r>
-        <w:t>wakelock</w:t>
-      </w:r>
-      <w:proofErr w:type="spellEnd"/>
-      <w:r>
-        <w:t>, og få skemaer til at virke på appen, som jeg sad og boksede lidt med i går aftes.</w:t>
-      </w:r>
-    </w:p>
-    <w:p>
-      <w:r>
-        <w:t>Ydermere har jeg fået stylet siden til at oprette nye løbeture, med kort hvor man kan følge turen mens man løber, samt tid på ens tur.</w:t>
-      </w:r>
+        <w:t xml:space="preserve"> er bare sjovt at have med.</w:t>
+      </w:r>
+    </w:p>
+    <w:p>
+      <w:pPr>
+        <w:spacing w:line="360" w:lineRule="auto"/>
+      </w:pPr>
+      <w:r>
+        <w:t xml:space="preserve">Derefter spildte jeg nok over en halv dag med at forsøge at få unit </w:t>
+      </w:r>
+      <w:proofErr w:type="spellStart"/>
+      <w:r>
+        <w:t>testing</w:t>
+      </w:r>
+      <w:proofErr w:type="spellEnd"/>
+      <w:r>
+        <w:t xml:space="preserve"> implementeret på mit API. Det endte med at jeg måtte opgive og gå over til </w:t>
+      </w:r>
+      <w:proofErr w:type="spellStart"/>
+      <w:r>
+        <w:t>blackbox</w:t>
+      </w:r>
+      <w:proofErr w:type="spellEnd"/>
       <w:r>
         <w:t xml:space="preserve"> </w:t>
       </w:r>
-      <w:r>
-        <w:t>Ud over det har jeg pillet ved stylingen på mange af de sider jeg</w:t>
-      </w:r>
-      <w:r>
-        <w:t xml:space="preserve"> bearbejdede</w:t>
-      </w:r>
-      <w:r>
-        <w:t xml:space="preserve"> </w:t>
-      </w:r>
-      <w:r>
-        <w:t xml:space="preserve">i </w:t>
-      </w:r>
-      <w:r>
-        <w:t>går, og fået gjort alting mere lækkert</w:t>
-      </w:r>
-      <w:r>
-        <w:t>.</w:t>
-      </w:r>
-    </w:p>
-    <w:p>
-      <w:r>
-        <w:t>S</w:t>
-      </w:r>
-      <w:r>
-        <w:t>idst men ikke mindst, har jeg kodet udregningen af gennemsnits hastighed per minut i mit API.</w:t>
-      </w:r>
-    </w:p>
-    <w:p>
-      <w:r>
-        <w:t xml:space="preserve">Jeg kunne igen ikke </w:t>
-      </w:r>
-      <w:proofErr w:type="gramStart"/>
-      <w:r>
-        <w:t>ligge</w:t>
-      </w:r>
-      <w:proofErr w:type="gramEnd"/>
-      <w:r>
-        <w:t xml:space="preserve"> arbejdet fra mig i dag, og det blev endnu en sen en.</w:t>
-      </w:r>
-    </w:p>
-    <w:p>
+      <w:proofErr w:type="spellStart"/>
+      <w:r>
+        <w:t>testing</w:t>
+      </w:r>
+      <w:proofErr w:type="spellEnd"/>
+      <w:r>
+        <w:t xml:space="preserve"> i stedet, dog stadig i et unit test projekt. Det er mit håb at dette stadig kan sætte op med continuos integration, men nu må vi se.</w:t>
+      </w:r>
+    </w:p>
+    <w:p>
+      <w:pPr>
+        <w:spacing w:line="360" w:lineRule="auto"/>
+      </w:pPr>
       <w:r>
         <w:t>Arbejdssted: Hjemme, Bjerringbro.</w:t>
       </w:r>
     </w:p>
     <w:p>
-      <w:r>
-        <w:t xml:space="preserve">Arbejdstimer: </w:t>
-      </w:r>
-      <w:r>
-        <w:t>13</w:t>
-      </w:r>
-      <w:r>
-        <w:t>.</w:t>
-      </w:r>
-    </w:p>
-    <w:p>
-      <w:pPr>
-        <w:pStyle w:val="Heading3"/>
-      </w:pPr>
-      <w:r>
-        <w:t>Onsdag, 6. april</w:t>
-      </w:r>
-    </w:p>
-    <w:p>
-      <w:r>
-        <w:t xml:space="preserve">Jeg startede dagen med at få implementeret det sidste skema for gennemsnits hastighed per minut på min app, så nu er den ved at være i hus med funktionalitet, og alt andet jeg kan nå </w:t>
-      </w:r>
-      <w:proofErr w:type="gramStart"/>
-      <w:r>
-        <w:t>udover</w:t>
-      </w:r>
-      <w:proofErr w:type="gramEnd"/>
-      <w:r>
-        <w:t xml:space="preserve"> er bare sjovt at have med.</w:t>
-      </w:r>
-    </w:p>
-    <w:p>
-      <w:r>
-        <w:t xml:space="preserve">Derefter spildte jeg nok over en halv dag med at forsøge at få unit </w:t>
-      </w:r>
-      <w:proofErr w:type="spellStart"/>
-      <w:r>
-        <w:t>testing</w:t>
-      </w:r>
-      <w:proofErr w:type="spellEnd"/>
-      <w:r>
-        <w:t xml:space="preserve"> implementeret på mit API. Det endte med at jeg måtte opgive og gå over til </w:t>
-      </w:r>
-      <w:proofErr w:type="spellStart"/>
-      <w:r>
-        <w:t>blackbox</w:t>
-      </w:r>
-      <w:proofErr w:type="spellEnd"/>
-      <w:r>
-        <w:t xml:space="preserve"> </w:t>
-      </w:r>
-      <w:proofErr w:type="spellStart"/>
-      <w:r>
-        <w:t>testing</w:t>
-      </w:r>
-      <w:proofErr w:type="spellEnd"/>
-      <w:r>
-        <w:t xml:space="preserve"> i stedet, dog stadig i et unit test projekt. Det er mit håb at dette stadig kan sætte op med continuos integration, men nu må vi se.</w:t>
-      </w:r>
-    </w:p>
-    <w:p>
-      <w:r>
-        <w:t>Arbejdssted: Hjemme, Bjerringbro.</w:t>
-      </w:r>
-    </w:p>
-    <w:p>
+      <w:pPr>
+        <w:spacing w:line="360" w:lineRule="auto"/>
+      </w:pPr>
       <w:r>
         <w:t>Arbejdstimer: 12.</w:t>
       </w:r>
     </w:p>
     <w:p>
       <w:pPr>
-        <w:pStyle w:val="Heading3"/>
-      </w:pPr>
-      <w:r>
+        <w:spacing w:after="0"/>
+        <w:rPr>
+          <w:b/>
+          <w:bCs/>
+          <w:sz w:val="24"/>
+          <w:szCs w:val="24"/>
+        </w:rPr>
+      </w:pPr>
+      <w:r>
+        <w:rPr>
+          <w:b/>
+          <w:bCs/>
+          <w:sz w:val="24"/>
+          <w:szCs w:val="24"/>
+        </w:rPr>
         <w:t>Torsdag, 7. april</w:t>
       </w:r>
     </w:p>
     <w:p>
+      <w:pPr>
+        <w:spacing w:line="360" w:lineRule="auto"/>
+      </w:pPr>
       <w:r>
         <w:t xml:space="preserve">I dag har jeg arbejdet færdig med test, og jeg har nu en test for hvert </w:t>
       </w:r>
@@ -1144,30 +1634,54 @@
       </w:r>
     </w:p>
     <w:p>
+      <w:pPr>
+        <w:spacing w:line="360" w:lineRule="auto"/>
+      </w:pPr>
       <w:r>
         <w:lastRenderedPageBreak/>
         <w:t>Ud over det har jeg stylet lidt mere, og ellers brugt noget tid på at tegne et pænt logo som jeg kan bruge både til appen og min rapport. Dette har jeg yderligere implementeret på siden som en komponent, så jeg også viser nogen Vue.js funktionalitet der.</w:t>
       </w:r>
     </w:p>
     <w:p>
+      <w:pPr>
+        <w:spacing w:line="360" w:lineRule="auto"/>
+      </w:pPr>
       <w:r>
         <w:t>Arbejdssted: Hjemme, Bjerringbro.</w:t>
       </w:r>
     </w:p>
     <w:p>
+      <w:pPr>
+        <w:spacing w:line="360" w:lineRule="auto"/>
+      </w:pPr>
       <w:r>
         <w:t>Arbejdstimer: 9.</w:t>
       </w:r>
     </w:p>
     <w:p>
       <w:pPr>
-        <w:pStyle w:val="Heading3"/>
-      </w:pPr>
-      <w:r>
+        <w:spacing w:after="0"/>
+        <w:rPr>
+          <w:b/>
+          <w:bCs/>
+          <w:sz w:val="24"/>
+          <w:szCs w:val="24"/>
+        </w:rPr>
+      </w:pPr>
+      <w:r>
+        <w:rPr>
+          <w:b/>
+          <w:bCs/>
+          <w:sz w:val="24"/>
+          <w:szCs w:val="24"/>
+        </w:rPr>
         <w:t>Fredag, 8. april</w:t>
       </w:r>
     </w:p>
     <w:p>
+      <w:pPr>
+        <w:spacing w:line="360" w:lineRule="auto"/>
+      </w:pPr>
       <w:r>
         <w:t xml:space="preserve">I dag startede med at få </w:t>
       </w:r>
@@ -1197,6 +1711,9 @@
       </w:r>
     </w:p>
     <w:p>
+      <w:pPr>
+        <w:spacing w:line="360" w:lineRule="auto"/>
+      </w:pPr>
       <w:r>
         <w:t xml:space="preserve">Jeg fik også skrevet på afsnittet om krav til projektet og hvordan jeg fylder dem i min produktrapport, og da jeg kom </w:t>
       </w:r>
@@ -1210,6 +1727,9 @@
       </w:r>
     </w:p>
     <w:p>
+      <w:pPr>
+        <w:spacing w:line="360" w:lineRule="auto"/>
+      </w:pPr>
       <w:r>
         <w:t>Ud</w:t>
       </w:r>
@@ -1232,6 +1752,9 @@
       </w:r>
     </w:p>
     <w:p>
+      <w:pPr>
+        <w:spacing w:line="360" w:lineRule="auto"/>
+      </w:pPr>
       <w:r>
         <w:t xml:space="preserve">Arbejdssted: Skolen, </w:t>
       </w:r>
@@ -1249,6 +1772,9 @@
       </w:r>
     </w:p>
     <w:p>
+      <w:pPr>
+        <w:spacing w:line="360" w:lineRule="auto"/>
+      </w:pPr>
       <w:r>
         <w:t>Arbejdstimer: 1</w:t>
       </w:r>
@@ -1261,13 +1787,28 @@
     </w:p>
     <w:p>
       <w:pPr>
-        <w:pStyle w:val="Heading3"/>
-      </w:pPr>
-      <w:r>
+        <w:spacing w:after="0"/>
+        <w:rPr>
+          <w:b/>
+          <w:bCs/>
+          <w:sz w:val="24"/>
+          <w:szCs w:val="24"/>
+        </w:rPr>
+      </w:pPr>
+      <w:r>
+        <w:rPr>
+          <w:b/>
+          <w:bCs/>
+          <w:sz w:val="24"/>
+          <w:szCs w:val="24"/>
+        </w:rPr>
         <w:t>Lørdag, 9. april</w:t>
       </w:r>
     </w:p>
     <w:p>
+      <w:pPr>
+        <w:spacing w:line="360" w:lineRule="auto"/>
+      </w:pPr>
       <w:r>
         <w:t xml:space="preserve">Startede dagen med at løse de problemer jeg sad med til sent i går aftes, og fik </w:t>
       </w:r>
@@ -1289,6 +1830,9 @@
       </w:r>
     </w:p>
     <w:p>
+      <w:pPr>
+        <w:spacing w:line="360" w:lineRule="auto"/>
+      </w:pPr>
       <w:r>
         <w:t xml:space="preserve">Nåde desværre ikke at få det hele til at køre på </w:t>
       </w:r>
@@ -1302,6 +1846,9 @@
       </w:r>
     </w:p>
     <w:p>
+      <w:pPr>
+        <w:spacing w:line="360" w:lineRule="auto"/>
+      </w:pPr>
       <w:r>
         <w:t xml:space="preserve">Efter løbeturen investerede jeg lidt tid i at få </w:t>
       </w:r>
@@ -1365,6 +1912,9 @@
       </w:r>
     </w:p>
     <w:p>
+      <w:pPr>
+        <w:spacing w:line="360" w:lineRule="auto"/>
+      </w:pPr>
       <w:proofErr w:type="spellStart"/>
       <w:r>
         <w:t>Continous</w:t>
@@ -1383,29 +1933,54 @@
       </w:r>
     </w:p>
     <w:p>
+      <w:pPr>
+        <w:spacing w:line="360" w:lineRule="auto"/>
+      </w:pPr>
       <w:r>
         <w:t>Jeg har ordnet et par småting i appen, og eller skrevet produktrapport. Jeg besluttede mig for at den bedste måde at komme den til livs på var at starte fra en ende af, så det gjorde jeg. Alle sektioner er blevet læst igennem, rette og tilføjet til, og jeg har fået skrevet brugermanualer. Har dog mange spørgsmål om forskellige rapport ting jeg skal have svar på mandag.</w:t>
       </w:r>
     </w:p>
     <w:p>
-      <w:r>
+      <w:pPr>
+        <w:spacing w:line="360" w:lineRule="auto"/>
+      </w:pPr>
+      <w:r>
+        <w:lastRenderedPageBreak/>
         <w:t>Arbejdssted: Hjemme, Bjerringbro.</w:t>
       </w:r>
     </w:p>
     <w:p>
+      <w:pPr>
+        <w:spacing w:line="360" w:lineRule="auto"/>
+      </w:pPr>
       <w:r>
         <w:t>Arbejdstimer: 14.</w:t>
       </w:r>
     </w:p>
     <w:p>
       <w:pPr>
-        <w:pStyle w:val="Heading3"/>
-      </w:pPr>
-      <w:r>
+        <w:spacing w:after="0"/>
+        <w:rPr>
+          <w:b/>
+          <w:bCs/>
+          <w:sz w:val="24"/>
+          <w:szCs w:val="24"/>
+        </w:rPr>
+      </w:pPr>
+      <w:r>
+        <w:rPr>
+          <w:b/>
+          <w:bCs/>
+          <w:sz w:val="24"/>
+          <w:szCs w:val="24"/>
+        </w:rPr>
         <w:t>Søndag, 10. april</w:t>
       </w:r>
     </w:p>
     <w:p>
+      <w:pPr>
+        <w:spacing w:line="360" w:lineRule="auto"/>
+      </w:pPr>
       <w:r>
         <w:t xml:space="preserve">I dag har jeg skrevet procesrapport, same procedure as </w:t>
       </w:r>
@@ -1419,6 +1994,9 @@
       </w:r>
     </w:p>
     <w:p>
+      <w:pPr>
+        <w:spacing w:line="360" w:lineRule="auto"/>
+      </w:pPr>
       <w:r>
         <w:t xml:space="preserve">Derudover har jeg fixet småting i appen og testet fixes i live versionen på </w:t>
       </w:r>
@@ -1432,285 +2010,499 @@
       </w:r>
     </w:p>
     <w:p>
-      <w:r>
+      <w:pPr>
+        <w:spacing w:line="360" w:lineRule="auto"/>
+      </w:pPr>
+      <w:r>
+        <w:t>Fik også lige, i et øjebliks genialitet, gjort måden kortet finder hvad det skal vise når du ser en færdig tur meget bedre og mere dynamisk, så det var fedt.</w:t>
+      </w:r>
+    </w:p>
+    <w:p>
+      <w:pPr>
+        <w:spacing w:line="360" w:lineRule="auto"/>
+      </w:pPr>
+      <w:r>
+        <w:t>Sidst på dagen gik jeg i kast med at dokumentere min kode, som er noget jeg kun har gjort løbende for mig selv, men gerne vil gøre mere detaljeret før aflevering.</w:t>
+      </w:r>
+    </w:p>
+    <w:p>
+      <w:pPr>
+        <w:spacing w:line="360" w:lineRule="auto"/>
+      </w:pPr>
+      <w:r>
+        <w:t>Arbejdssted: Hjemme, Bjerringbro.</w:t>
+      </w:r>
+    </w:p>
+    <w:p>
+      <w:pPr>
+        <w:spacing w:line="360" w:lineRule="auto"/>
+      </w:pPr>
+      <w:r>
+        <w:t>Arbejdstimer: Jeg tog den lidt med ro i dag, så det blev kun til 12.</w:t>
+      </w:r>
+    </w:p>
+    <w:p>
+      <w:pPr>
+        <w:spacing w:line="360" w:lineRule="auto"/>
+      </w:pPr>
+    </w:p>
+    <w:p>
+      <w:pPr>
+        <w:spacing w:after="0"/>
+        <w:rPr>
+          <w:b/>
+          <w:bCs/>
+          <w:sz w:val="32"/>
+          <w:szCs w:val="32"/>
+        </w:rPr>
+      </w:pPr>
+      <w:r>
+        <w:rPr>
+          <w:b/>
+          <w:bCs/>
+          <w:sz w:val="32"/>
+          <w:szCs w:val="32"/>
+        </w:rPr>
+        <w:t>Uge 4</w:t>
+      </w:r>
+    </w:p>
+    <w:p>
+      <w:pPr>
+        <w:spacing w:after="0"/>
+        <w:rPr>
+          <w:b/>
+          <w:bCs/>
+          <w:sz w:val="24"/>
+          <w:szCs w:val="24"/>
+        </w:rPr>
+      </w:pPr>
+      <w:r>
+        <w:rPr>
+          <w:b/>
+          <w:bCs/>
+          <w:sz w:val="24"/>
+          <w:szCs w:val="24"/>
+        </w:rPr>
+        <w:t>Mandag, 11. april</w:t>
+      </w:r>
+    </w:p>
+    <w:p>
+      <w:pPr>
+        <w:spacing w:line="360" w:lineRule="auto"/>
+      </w:pPr>
+      <w:r>
+        <w:t>Fik stillet alle mine dumme spørgsmål og fik vejledning til rapportskrivning.</w:t>
+      </w:r>
+    </w:p>
+    <w:p>
+      <w:pPr>
+        <w:spacing w:line="360" w:lineRule="auto"/>
+      </w:pPr>
+      <w:r>
+        <w:t xml:space="preserve">Fik dokumenteret mine testcases, og lavet 5 nye så jeg er oppe på 12 </w:t>
+      </w:r>
+      <w:proofErr w:type="spellStart"/>
+      <w:r>
+        <w:t>black-box</w:t>
+      </w:r>
+      <w:proofErr w:type="spellEnd"/>
+      <w:r>
+        <w:t xml:space="preserve"> tests, oh </w:t>
+      </w:r>
+      <w:r>
+        <w:t>dokumenteret</w:t>
+      </w:r>
+      <w:r>
+        <w:t xml:space="preserve"> min </w:t>
+      </w:r>
+      <w:proofErr w:type="gramStart"/>
+      <w:r>
+        <w:t>PWA kode</w:t>
+      </w:r>
+      <w:proofErr w:type="gramEnd"/>
+      <w:r>
+        <w:t>.</w:t>
+      </w:r>
+    </w:p>
+    <w:p>
+      <w:pPr>
+        <w:spacing w:line="360" w:lineRule="auto"/>
+      </w:pPr>
+      <w:r>
+        <w:t xml:space="preserve">Da jeg kom hjem </w:t>
+      </w:r>
+      <w:proofErr w:type="spellStart"/>
+      <w:r>
+        <w:t>rehostede</w:t>
+      </w:r>
+      <w:proofErr w:type="spellEnd"/>
+      <w:r>
+        <w:t xml:space="preserve"> jeg min løsning på Microsoft </w:t>
+      </w:r>
+      <w:proofErr w:type="spellStart"/>
+      <w:r>
+        <w:t>Azure</w:t>
+      </w:r>
+      <w:proofErr w:type="spellEnd"/>
+      <w:r>
+        <w:t xml:space="preserve"> med en betalt konto, så den nu er samlet i Norge, i stedet for spredt rundt i Europa.</w:t>
+      </w:r>
+      <w:r>
+        <w:t xml:space="preserve"> Dette skulle gerne være den endelige løsning, jeg håber </w:t>
+      </w:r>
+      <w:r>
+        <w:t xml:space="preserve">på </w:t>
+      </w:r>
+      <w:r>
+        <w:t>ikke at skulle starte med tom database igen.</w:t>
+      </w:r>
+    </w:p>
+    <w:p>
+      <w:pPr>
+        <w:spacing w:line="360" w:lineRule="auto"/>
+      </w:pPr>
+      <w:r>
+        <w:t xml:space="preserve">Efter det fik jeg skrevet og testet </w:t>
+      </w:r>
+      <w:proofErr w:type="spellStart"/>
+      <w:r>
+        <w:t>username</w:t>
+      </w:r>
+      <w:proofErr w:type="spellEnd"/>
+      <w:r>
+        <w:t xml:space="preserve"> og password </w:t>
+      </w:r>
+      <w:proofErr w:type="spellStart"/>
+      <w:r>
+        <w:t>validation</w:t>
+      </w:r>
+      <w:proofErr w:type="spellEnd"/>
+      <w:r>
+        <w:t xml:space="preserve">, på både front-end og back-end. Front-enden er hurtigere til at give besked </w:t>
+      </w:r>
+      <w:r>
+        <w:t>til brugeren, og back enden er for ekstra sikkerhed.</w:t>
+      </w:r>
+    </w:p>
+    <w:p>
+      <w:pPr>
+        <w:spacing w:line="360" w:lineRule="auto"/>
+      </w:pPr>
+      <w:r>
+        <w:t>Til allersidst fik jeg lige kigget på modtagelsen og håndteringen af tider på PWA siden, og sikret at de bliver konverteret korrekt fra UTC til lokal tid.</w:t>
+      </w:r>
+    </w:p>
+    <w:p>
+      <w:pPr>
+        <w:spacing w:line="360" w:lineRule="auto"/>
+      </w:pPr>
+      <w:r>
+        <w:t xml:space="preserve">Arbejdssted: </w:t>
+      </w:r>
+      <w:r>
+        <w:t xml:space="preserve">Skolen, </w:t>
+      </w:r>
+      <w:r>
+        <w:t xml:space="preserve">lokale </w:t>
+      </w:r>
+      <w:r>
+        <w:t>C1</w:t>
+      </w:r>
+      <w:r>
+        <w:t xml:space="preserve">05, </w:t>
+      </w:r>
+      <w:r>
+        <w:t>og senere hjemme, Bjerringbro.</w:t>
+      </w:r>
+    </w:p>
+    <w:p>
+      <w:pPr>
+        <w:spacing w:line="360" w:lineRule="auto"/>
+      </w:pPr>
+      <w:r>
+        <w:t>Arbejdstimer: 12.</w:t>
+      </w:r>
+    </w:p>
+    <w:p>
+      <w:pPr>
+        <w:spacing w:after="0"/>
+        <w:rPr>
+          <w:b/>
+          <w:bCs/>
+          <w:sz w:val="24"/>
+          <w:szCs w:val="24"/>
+        </w:rPr>
+      </w:pPr>
+      <w:r>
+        <w:rPr>
+          <w:b/>
+          <w:bCs/>
+          <w:sz w:val="24"/>
+          <w:szCs w:val="24"/>
+        </w:rPr>
         <w:lastRenderedPageBreak/>
-        <w:t>Fik også lige, i et øjebliks genialitet, gjort måden kortet finder hvad det skal vise når du ser en færdig tur meget bedre og mere dynamisk, så det var fedt.</w:t>
-      </w:r>
-    </w:p>
-    <w:p>
-      <w:r>
-        <w:t>Sidst på dagen gik jeg i kast med at dokumentere min kode, som er noget jeg kun har gjort løbende for mig selv, men gerne vil gøre mere detaljeret før aflevering.</w:t>
-      </w:r>
-    </w:p>
-    <w:p>
+        <w:t>Tirsdag, 12. april</w:t>
+      </w:r>
+    </w:p>
+    <w:p>
+      <w:pPr>
+        <w:spacing w:line="360" w:lineRule="auto"/>
+      </w:pPr>
+      <w:r>
+        <w:t>I dag har den stået på rapportskrivning, og at få dem klar til i morgen eftermiddag/aften hvor jeg gerne vil kunne sende dem ud i god tid til dem der vil hjælpe med at læse dem igennem.</w:t>
+      </w:r>
+    </w:p>
+    <w:p>
+      <w:pPr>
+        <w:spacing w:line="360" w:lineRule="auto"/>
+      </w:pPr>
+      <w:r>
+        <w:t xml:space="preserve">Ydermere, nu hvor jeg har unit tests, til serverside password valideringen, kunne jeg på sat det op i Git med </w:t>
+      </w:r>
+      <w:proofErr w:type="spellStart"/>
+      <w:r>
+        <w:t>Continouos</w:t>
+      </w:r>
+      <w:proofErr w:type="spellEnd"/>
+      <w:r>
+        <w:t xml:space="preserve"> integration, så det gik der også lidt tid til at kæmpe med, men det skulle køre nu.</w:t>
+      </w:r>
+    </w:p>
+    <w:p>
+      <w:pPr>
+        <w:spacing w:line="360" w:lineRule="auto"/>
+      </w:pPr>
+      <w:r>
+        <w:t xml:space="preserve">Senere kom jeg i gang med at få skrevet de brugertestcases, og jeg tror at de blev gode, og jeg fik fixet et par ting i API og skrevet et par nye </w:t>
+      </w:r>
+      <w:proofErr w:type="spellStart"/>
+      <w:r>
+        <w:t>blackbox</w:t>
+      </w:r>
+      <w:proofErr w:type="spellEnd"/>
+      <w:r>
+        <w:t xml:space="preserve"> tests.</w:t>
+      </w:r>
+    </w:p>
+    <w:p>
+      <w:pPr>
+        <w:spacing w:line="360" w:lineRule="auto"/>
+      </w:pPr>
+      <w:r>
+        <w:t>Jeg arbejder mange steder rundt i projektet hele tiden, så det er svært at få det hele med, men det er de store ting.</w:t>
+      </w:r>
+    </w:p>
+    <w:p>
+      <w:pPr>
+        <w:spacing w:line="360" w:lineRule="auto"/>
+      </w:pPr>
       <w:r>
         <w:t>Arbejdssted: Hjemme, Bjerringbro.</w:t>
       </w:r>
     </w:p>
     <w:p>
-      <w:r>
-        <w:t>Arbejdstimer: Jeg tog den lidt med ro i dag, så det blev kun til 12.</w:t>
-      </w:r>
-    </w:p>
-    <w:p>
-      <w:pPr>
-        <w:pStyle w:val="Heading3"/>
-      </w:pPr>
-      <w:r>
-        <w:t>Uge 4</w:t>
-      </w:r>
-    </w:p>
-    <w:p>
-      <w:pPr>
-        <w:pStyle w:val="Heading3"/>
-      </w:pPr>
-      <w:r>
-        <w:t>Mandag, 11. april</w:t>
-      </w:r>
-    </w:p>
-    <w:p>
-      <w:r>
-        <w:t>Fik stillet alle mine dumme spørgsmål og fik vejledning til rapportskrivning.</w:t>
-      </w:r>
-    </w:p>
-    <w:p>
-      <w:r>
-        <w:t xml:space="preserve">Fik dokumenteret mine testcases, og lavet 5 nye så jeg er oppe på 12 </w:t>
-      </w:r>
-      <w:proofErr w:type="spellStart"/>
-      <w:r>
-        <w:t>black-box</w:t>
-      </w:r>
-      <w:proofErr w:type="spellEnd"/>
-      <w:r>
-        <w:t xml:space="preserve"> tests, oh </w:t>
-      </w:r>
-      <w:r>
-        <w:t>dokumenteret</w:t>
-      </w:r>
-      <w:r>
-        <w:t xml:space="preserve"> min </w:t>
-      </w:r>
-      <w:proofErr w:type="gramStart"/>
-      <w:r>
-        <w:t>PWA kode</w:t>
-      </w:r>
-      <w:proofErr w:type="gramEnd"/>
-      <w:r>
-        <w:t>.</w:t>
-      </w:r>
-    </w:p>
-    <w:p>
-      <w:r>
-        <w:t xml:space="preserve">Da jeg kom hjem </w:t>
-      </w:r>
-      <w:proofErr w:type="spellStart"/>
-      <w:r>
-        <w:t>rehostede</w:t>
-      </w:r>
-      <w:proofErr w:type="spellEnd"/>
-      <w:r>
-        <w:t xml:space="preserve"> jeg min løsning på Microsoft </w:t>
-      </w:r>
-      <w:proofErr w:type="spellStart"/>
-      <w:r>
-        <w:t>Azure</w:t>
-      </w:r>
-      <w:proofErr w:type="spellEnd"/>
-      <w:r>
-        <w:t xml:space="preserve"> med en betalt konto, så den nu er samlet i Norge, i stedet for spredt rundt i Europa.</w:t>
-      </w:r>
-      <w:r>
-        <w:t xml:space="preserve"> Dette skulle gerne være den endelige løsning, jeg håber </w:t>
-      </w:r>
-      <w:r>
-        <w:t xml:space="preserve">på </w:t>
-      </w:r>
-      <w:r>
-        <w:t>ikke at skulle starte med tom database igen.</w:t>
-      </w:r>
-    </w:p>
-    <w:p>
-      <w:r>
-        <w:t xml:space="preserve">Efter det fik jeg skrevet og testet </w:t>
-      </w:r>
-      <w:proofErr w:type="spellStart"/>
-      <w:r>
-        <w:t>username</w:t>
-      </w:r>
-      <w:proofErr w:type="spellEnd"/>
-      <w:r>
-        <w:t xml:space="preserve"> og password </w:t>
-      </w:r>
-      <w:proofErr w:type="spellStart"/>
-      <w:r>
-        <w:t>validation</w:t>
-      </w:r>
-      <w:proofErr w:type="spellEnd"/>
-      <w:r>
-        <w:t xml:space="preserve">, på både front-end og back-end. Front-enden er hurtigere til at give besked </w:t>
-      </w:r>
-      <w:r>
-        <w:t>til brugeren, og back enden er for ekstra sikkerhed.</w:t>
-      </w:r>
-    </w:p>
-    <w:p>
-      <w:r>
-        <w:t>Til allersidst fik jeg lige kigget på modtagelsen og håndteringen af tider på PWA siden, og sikret at de bliver konverteret korrekt fra UTC til lokal tid.</w:t>
-      </w:r>
-    </w:p>
-    <w:p>
-      <w:r>
-        <w:t xml:space="preserve">Arbejdssted: </w:t>
-      </w:r>
-      <w:r>
-        <w:t xml:space="preserve">Skolen, </w:t>
-      </w:r>
-      <w:r>
-        <w:t xml:space="preserve">lokale </w:t>
-      </w:r>
-      <w:r>
-        <w:t>C1</w:t>
-      </w:r>
-      <w:r>
-        <w:t xml:space="preserve">05, </w:t>
-      </w:r>
-      <w:r>
-        <w:t>og senere hjemme, Bjerringbro.</w:t>
-      </w:r>
-    </w:p>
-    <w:p>
+      <w:pPr>
+        <w:spacing w:line="360" w:lineRule="auto"/>
+      </w:pPr>
       <w:r>
         <w:t>Arbejdstimer: 12.</w:t>
       </w:r>
     </w:p>
     <w:p>
       <w:pPr>
-        <w:pStyle w:val="Heading3"/>
-      </w:pPr>
-      <w:r>
-        <w:t>Tirsdag, 12. april</w:t>
-      </w:r>
-    </w:p>
-    <w:p>
-      <w:r>
-        <w:t>I dag har den stået på rapportskrivning, og at få dem klar til i morgen eftermiddag/aften hvor jeg gerne vil kunne sende dem ud i god tid til dem der vil hjælpe med at læse dem igennem.</w:t>
-      </w:r>
-    </w:p>
-    <w:p>
-      <w:r>
-        <w:t xml:space="preserve">Ydermere, nu hvor jeg har unit tests, til serverside password valideringen, kunne jeg på sat det op i Git med </w:t>
-      </w:r>
-      <w:proofErr w:type="spellStart"/>
-      <w:r>
-        <w:t>Continouos</w:t>
-      </w:r>
-      <w:proofErr w:type="spellEnd"/>
-      <w:r>
-        <w:t xml:space="preserve"> integration, så det gik der også lidt tid til at kæmpe med, men det skulle køre nu.</w:t>
-      </w:r>
-    </w:p>
-    <w:p>
-      <w:r>
-        <w:t xml:space="preserve">Senere kom jeg i gang med at få skrevet de brugertestcases, og jeg tror at de blev gode, og jeg fik fixet et par ting i API og skrevet et par nye </w:t>
-      </w:r>
-      <w:proofErr w:type="spellStart"/>
-      <w:r>
-        <w:t>blackbox</w:t>
-      </w:r>
-      <w:proofErr w:type="spellEnd"/>
-      <w:r>
-        <w:t xml:space="preserve"> tests.</w:t>
-      </w:r>
-    </w:p>
-    <w:p>
-      <w:r>
-        <w:t>Jeg arbejder mange steder rundt i projektet hele tiden, så det er svært at få det hele med, men det er de store ting.</w:t>
-      </w:r>
-    </w:p>
-    <w:p>
-      <w:r>
-        <w:t>Arbejdssted: Hjemme, Bjerringbro.</w:t>
-      </w:r>
-    </w:p>
-    <w:p>
-      <w:r>
-        <w:t>Arbejdstimer: 12.</w:t>
-      </w:r>
-    </w:p>
-    <w:p>
-      <w:pPr>
-        <w:pStyle w:val="Heading3"/>
-      </w:pPr>
-      <w:r>
+        <w:spacing w:after="0"/>
+        <w:rPr>
+          <w:b/>
+          <w:bCs/>
+          <w:sz w:val="24"/>
+          <w:szCs w:val="24"/>
+        </w:rPr>
+      </w:pPr>
+      <w:r>
+        <w:rPr>
+          <w:b/>
+          <w:bCs/>
+          <w:sz w:val="24"/>
+          <w:szCs w:val="24"/>
+        </w:rPr>
         <w:t>Onsdag, 13. april</w:t>
       </w:r>
     </w:p>
-    <w:p/>
-    <w:p>
-      <w:pPr>
-        <w:pStyle w:val="Heading3"/>
-      </w:pPr>
-      <w:r>
+    <w:p>
+      <w:pPr>
+        <w:spacing w:line="360" w:lineRule="auto"/>
+      </w:pPr>
+    </w:p>
+    <w:p>
+      <w:pPr>
+        <w:spacing w:after="0"/>
+        <w:rPr>
+          <w:b/>
+          <w:bCs/>
+          <w:sz w:val="24"/>
+          <w:szCs w:val="24"/>
+        </w:rPr>
+      </w:pPr>
+      <w:r>
+        <w:rPr>
+          <w:b/>
+          <w:bCs/>
+          <w:sz w:val="24"/>
+          <w:szCs w:val="24"/>
+        </w:rPr>
         <w:t>Torsdag, 14. april</w:t>
       </w:r>
     </w:p>
-    <w:p/>
-    <w:p>
-      <w:pPr>
-        <w:pStyle w:val="Heading3"/>
-      </w:pPr>
-      <w:r>
-        <w:lastRenderedPageBreak/>
+    <w:p>
+      <w:pPr>
+        <w:spacing w:line="360" w:lineRule="auto"/>
+      </w:pPr>
+    </w:p>
+    <w:p>
+      <w:pPr>
+        <w:spacing w:after="0"/>
+        <w:rPr>
+          <w:b/>
+          <w:bCs/>
+          <w:sz w:val="24"/>
+          <w:szCs w:val="24"/>
+        </w:rPr>
+      </w:pPr>
+      <w:r>
+        <w:rPr>
+          <w:b/>
+          <w:bCs/>
+          <w:sz w:val="24"/>
+          <w:szCs w:val="24"/>
+        </w:rPr>
         <w:t>Fredag, 15. april</w:t>
       </w:r>
     </w:p>
-    <w:p/>
-    <w:p>
-      <w:pPr>
-        <w:pStyle w:val="Heading3"/>
-      </w:pPr>
-      <w:r>
+    <w:p>
+      <w:pPr>
+        <w:spacing w:line="360" w:lineRule="auto"/>
+      </w:pPr>
+    </w:p>
+    <w:p>
+      <w:pPr>
+        <w:spacing w:after="0"/>
+        <w:rPr>
+          <w:b/>
+          <w:bCs/>
+          <w:sz w:val="24"/>
+          <w:szCs w:val="24"/>
+        </w:rPr>
+      </w:pPr>
+      <w:r>
+        <w:rPr>
+          <w:b/>
+          <w:bCs/>
+          <w:sz w:val="24"/>
+          <w:szCs w:val="24"/>
+        </w:rPr>
         <w:t>Lørdag, 16. april</w:t>
       </w:r>
     </w:p>
-    <w:p/>
-    <w:p>
-      <w:pPr>
-        <w:pStyle w:val="Heading3"/>
-      </w:pPr>
-      <w:r>
+    <w:p>
+      <w:pPr>
+        <w:spacing w:line="360" w:lineRule="auto"/>
+      </w:pPr>
+    </w:p>
+    <w:p>
+      <w:pPr>
+        <w:spacing w:after="0"/>
+        <w:rPr>
+          <w:b/>
+          <w:bCs/>
+          <w:sz w:val="24"/>
+          <w:szCs w:val="24"/>
+        </w:rPr>
+      </w:pPr>
+      <w:r>
+        <w:rPr>
+          <w:b/>
+          <w:bCs/>
+          <w:sz w:val="24"/>
+          <w:szCs w:val="24"/>
+        </w:rPr>
         <w:t>Søndag, 17. april</w:t>
       </w:r>
     </w:p>
-    <w:p/>
-    <w:p>
-      <w:pPr>
-        <w:pStyle w:val="Heading2"/>
-      </w:pPr>
-      <w:r>
+    <w:p>
+      <w:pPr>
+        <w:spacing w:line="360" w:lineRule="auto"/>
+      </w:pPr>
+    </w:p>
+    <w:p>
+      <w:pPr>
+        <w:spacing w:line="360" w:lineRule="auto"/>
+      </w:pPr>
+    </w:p>
+    <w:p>
+      <w:pPr>
+        <w:spacing w:after="0"/>
+        <w:rPr>
+          <w:b/>
+          <w:bCs/>
+          <w:sz w:val="24"/>
+          <w:szCs w:val="24"/>
+        </w:rPr>
+      </w:pPr>
+      <w:r>
+        <w:rPr>
+          <w:b/>
+          <w:bCs/>
+          <w:sz w:val="24"/>
+          <w:szCs w:val="24"/>
+        </w:rPr>
         <w:t>Uge 5</w:t>
       </w:r>
     </w:p>
     <w:p>
       <w:pPr>
-        <w:pStyle w:val="Heading3"/>
-      </w:pPr>
-      <w:r>
-        <w:t>Mandag, 18. apri</w:t>
-      </w:r>
-      <w:r>
-        <w:t>l</w:t>
-      </w:r>
-    </w:p>
-    <w:p/>
-    <w:p>
-      <w:pPr>
-        <w:pStyle w:val="Heading3"/>
-      </w:pPr>
-      <w:r>
+        <w:spacing w:after="0"/>
+        <w:rPr>
+          <w:b/>
+          <w:bCs/>
+          <w:sz w:val="24"/>
+          <w:szCs w:val="24"/>
+        </w:rPr>
+      </w:pPr>
+      <w:r>
+        <w:rPr>
+          <w:b/>
+          <w:bCs/>
+          <w:sz w:val="24"/>
+          <w:szCs w:val="24"/>
+        </w:rPr>
+        <w:t>Mandag, 18. april</w:t>
+      </w:r>
+    </w:p>
+    <w:p>
+      <w:pPr>
+        <w:spacing w:line="360" w:lineRule="auto"/>
+      </w:pPr>
+    </w:p>
+    <w:p>
+      <w:pPr>
+        <w:spacing w:after="0"/>
+        <w:rPr>
+          <w:b/>
+          <w:bCs/>
+          <w:sz w:val="24"/>
+          <w:szCs w:val="24"/>
+        </w:rPr>
+      </w:pPr>
+      <w:r>
+        <w:rPr>
+          <w:b/>
+          <w:bCs/>
+          <w:sz w:val="24"/>
+          <w:szCs w:val="24"/>
+        </w:rPr>
         <w:t>Tirsdag, 19. april</w:t>
       </w:r>
+      <w:bookmarkEnd w:id="0"/>
     </w:p>
     <w:sectPr>
       <w:pgSz w:w="11906" w:h="16838"/>

</xml_diff>